<commit_message>
Updated function to 1) accomodate headspace equilibration temperature, and 2) calculate saturation concntrations,
</commit_message>
<xml_diff>
--- a/testingAndDev/jbCalcs/readMeComments.docx
+++ b/testingAndDev/jbCalcs/readMeComments.docx
@@ -691,15 +691,7 @@
               <w:sz w:val="24"/>
               <w:szCs w:val="24"/>
             </w:rPr>
-            <m:t>water</m:t>
-          </m:r>
-          <m:r>
-            <w:rPr>
-              <w:rFonts w:ascii="Cambria Math" w:eastAsiaTheme="minorEastAsia" w:hAnsi="Cambria Math"/>
-              <w:sz w:val="24"/>
-              <w:szCs w:val="24"/>
-            </w:rPr>
-            <m:t xml:space="preserve">= </m:t>
+            <m:t xml:space="preserve">water= </m:t>
           </m:r>
           <m:f>
             <m:fPr>
@@ -927,15 +919,7 @@
                   <w:sz w:val="24"/>
                   <w:szCs w:val="24"/>
                 </w:rPr>
-                <m:t>aireq</m:t>
-              </m:r>
-              <m:r>
-                <w:rPr>
-                  <w:rFonts w:ascii="Cambria Math" w:eastAsiaTheme="minorEastAsia" w:hAnsi="Cambria Math"/>
-                  <w:sz w:val="24"/>
-                  <w:szCs w:val="24"/>
-                </w:rPr>
-                <m:t xml:space="preserve">+ </m:t>
+                <m:t xml:space="preserve">aireq+ </m:t>
               </m:r>
               <m:sSub>
                 <m:sSubPr>
@@ -999,15 +983,7 @@
                   <w:sz w:val="24"/>
                   <w:szCs w:val="24"/>
                 </w:rPr>
-                <m:t>wateq</m:t>
-              </m:r>
-              <m:r>
-                <w:rPr>
-                  <w:rFonts w:ascii="Cambria Math" w:eastAsiaTheme="minorEastAsia" w:hAnsi="Cambria Math"/>
-                  <w:sz w:val="24"/>
-                  <w:szCs w:val="24"/>
-                </w:rPr>
-                <m:t>-</m:t>
+                <m:t>wateq-</m:t>
               </m:r>
               <m:sSub>
                 <m:sSubPr>
@@ -1071,15 +1047,7 @@
                   <w:sz w:val="24"/>
                   <w:szCs w:val="24"/>
                 </w:rPr>
-                <m:t>air</m:t>
-              </m:r>
-              <m:r>
-                <w:rPr>
-                  <w:rFonts w:ascii="Cambria Math" w:eastAsiaTheme="minorEastAsia" w:hAnsi="Cambria Math"/>
-                  <w:sz w:val="24"/>
-                  <w:szCs w:val="24"/>
-                </w:rPr>
-                <m:t xml:space="preserve"> </m:t>
+                <m:t xml:space="preserve">air </m:t>
               </m:r>
             </m:num>
             <m:den>
@@ -1166,37 +1134,16 @@
     <w:p>
       <w:pPr>
         <w:pStyle w:val="ListParagraph"/>
-        <w:ind w:left="1440"/>
-        <w:rPr>
-          <w:rFonts w:eastAsiaTheme="minorEastAsia"/>
-          <w:sz w:val="24"/>
-          <w:szCs w:val="24"/>
-        </w:rPr>
-      </w:pPr>
-      <w:r>
-        <w:rPr>
-          <w:rFonts w:eastAsiaTheme="minorEastAsia"/>
-          <w:sz w:val="24"/>
-          <w:szCs w:val="24"/>
-        </w:rPr>
-        <w:t>w</w:t>
-      </w:r>
-      <w:r>
-        <w:rPr>
-          <w:rFonts w:eastAsiaTheme="minorEastAsia"/>
-          <w:sz w:val="24"/>
-          <w:szCs w:val="24"/>
-        </w:rPr>
-        <w:t>her</w:t>
-      </w:r>
-      <w:r>
-        <w:rPr>
-          <w:rFonts w:eastAsiaTheme="minorEastAsia"/>
-          <w:sz w:val="24"/>
-          <w:szCs w:val="24"/>
-        </w:rPr>
-        <w:t xml:space="preserve">e </w:t>
-      </w:r>
+        <w:numPr>
+          <w:ilvl w:val="0"/>
+          <w:numId w:val="11"/>
+        </w:numPr>
+        <w:rPr>
+          <w:rFonts w:eastAsiaTheme="minorEastAsia"/>
+          <w:sz w:val="24"/>
+          <w:szCs w:val="24"/>
+        </w:rPr>
+      </w:pPr>
       <m:oMath>
         <m:sSub>
           <m:sSubPr>
@@ -1269,7 +1216,7 @@
           <w:sz w:val="24"/>
           <w:szCs w:val="24"/>
         </w:rPr>
-        <w:t xml:space="preserve"> is the concentration of </w:t>
+        <w:t xml:space="preserve"> is the concentration of gas</w:t>
       </w:r>
       <w:proofErr w:type="spellStart"/>
       <w:r>
@@ -1277,14 +1224,6 @@
           <w:rFonts w:eastAsiaTheme="minorEastAsia"/>
           <w:sz w:val="24"/>
           <w:szCs w:val="24"/>
-        </w:rPr>
-        <w:t>gas</w:t>
-      </w:r>
-      <w:r>
-        <w:rPr>
-          <w:rFonts w:eastAsiaTheme="minorEastAsia"/>
-          <w:sz w:val="24"/>
-          <w:szCs w:val="24"/>
           <w:vertAlign w:val="subscript"/>
         </w:rPr>
         <w:t>i</w:t>
@@ -1296,7 +1235,47 @@
           <w:sz w:val="24"/>
           <w:szCs w:val="24"/>
         </w:rPr>
-        <w:t xml:space="preserve"> dissolved in the original water sample, </w:t>
+        <w:t xml:space="preserve"> dissolv</w:t>
+      </w:r>
+      <w:r>
+        <w:rPr>
+          <w:rFonts w:eastAsiaTheme="minorEastAsia"/>
+          <w:sz w:val="24"/>
+          <w:szCs w:val="24"/>
+        </w:rPr>
+        <w:t xml:space="preserve">ed in the original water </w:t>
+      </w:r>
+      <w:proofErr w:type="gramStart"/>
+      <w:r>
+        <w:rPr>
+          <w:rFonts w:eastAsiaTheme="minorEastAsia"/>
+          <w:sz w:val="24"/>
+          <w:szCs w:val="24"/>
+        </w:rPr>
+        <w:t>sample</w:t>
+      </w:r>
+      <w:proofErr w:type="gramEnd"/>
+    </w:p>
+    <w:p>
+      <w:pPr>
+        <w:pStyle w:val="ListParagraph"/>
+        <w:numPr>
+          <w:ilvl w:val="0"/>
+          <w:numId w:val="11"/>
+        </w:numPr>
+        <w:rPr>
+          <w:rFonts w:eastAsiaTheme="minorEastAsia"/>
+          <w:sz w:val="24"/>
+          <w:szCs w:val="24"/>
+        </w:rPr>
+      </w:pPr>
+      <w:r>
+        <w:rPr>
+          <w:rFonts w:eastAsiaTheme="minorEastAsia"/>
+          <w:sz w:val="24"/>
+          <w:szCs w:val="24"/>
+        </w:rPr>
+        <w:t xml:space="preserve"> </w:t>
       </w:r>
       <m:oMath>
         <m:sSub>
@@ -1370,7 +1349,7 @@
           <w:sz w:val="24"/>
           <w:szCs w:val="24"/>
         </w:rPr>
-        <w:t xml:space="preserve"> is the total moles of gas</w:t>
+        <w:t xml:space="preserve"> is the total moles of </w:t>
       </w:r>
       <w:proofErr w:type="spellStart"/>
       <w:r>
@@ -1378,6 +1357,14 @@
           <w:rFonts w:eastAsiaTheme="minorEastAsia"/>
           <w:sz w:val="24"/>
           <w:szCs w:val="24"/>
+        </w:rPr>
+        <w:t>gas</w:t>
+      </w:r>
+      <w:r>
+        <w:rPr>
+          <w:rFonts w:eastAsiaTheme="minorEastAsia"/>
+          <w:sz w:val="24"/>
+          <w:szCs w:val="24"/>
           <w:vertAlign w:val="subscript"/>
         </w:rPr>
         <w:t>i</w:t>
@@ -1389,8 +1376,32 @@
           <w:sz w:val="24"/>
           <w:szCs w:val="24"/>
         </w:rPr>
-        <w:t xml:space="preserve"> dissolved in the original water sample, </w:t>
-      </w:r>
+        <w:t xml:space="preserve"> dissolved in the original water </w:t>
+      </w:r>
+      <w:proofErr w:type="gramStart"/>
+      <w:r>
+        <w:rPr>
+          <w:rFonts w:eastAsiaTheme="minorEastAsia"/>
+          <w:sz w:val="24"/>
+          <w:szCs w:val="24"/>
+        </w:rPr>
+        <w:t>sample</w:t>
+      </w:r>
+      <w:proofErr w:type="gramEnd"/>
+    </w:p>
+    <w:p>
+      <w:pPr>
+        <w:pStyle w:val="ListParagraph"/>
+        <w:numPr>
+          <w:ilvl w:val="0"/>
+          <w:numId w:val="11"/>
+        </w:numPr>
+        <w:rPr>
+          <w:rFonts w:eastAsiaTheme="minorEastAsia"/>
+          <w:sz w:val="24"/>
+          <w:szCs w:val="24"/>
+        </w:rPr>
+      </w:pPr>
       <m:oMath>
         <m:sSub>
           <m:sSubPr>
@@ -1498,8 +1509,32 @@
           <w:sz w:val="24"/>
           <w:szCs w:val="24"/>
         </w:rPr>
-        <w:t xml:space="preserve"> in the equilibrated headspace gas, </w:t>
-      </w:r>
+        <w:t xml:space="preserve"> in the equilibrated headspace </w:t>
+      </w:r>
+      <w:proofErr w:type="gramStart"/>
+      <w:r>
+        <w:rPr>
+          <w:rFonts w:eastAsiaTheme="minorEastAsia"/>
+          <w:sz w:val="24"/>
+          <w:szCs w:val="24"/>
+        </w:rPr>
+        <w:t>gas</w:t>
+      </w:r>
+      <w:proofErr w:type="gramEnd"/>
+    </w:p>
+    <w:p>
+      <w:pPr>
+        <w:pStyle w:val="ListParagraph"/>
+        <w:numPr>
+          <w:ilvl w:val="0"/>
+          <w:numId w:val="11"/>
+        </w:numPr>
+        <w:rPr>
+          <w:rFonts w:eastAsiaTheme="minorEastAsia"/>
+          <w:sz w:val="24"/>
+          <w:szCs w:val="24"/>
+        </w:rPr>
+      </w:pPr>
       <m:oMath>
         <m:sSub>
           <m:sSubPr>
@@ -1572,7 +1607,7 @@
           <w:sz w:val="24"/>
           <w:szCs w:val="24"/>
         </w:rPr>
-        <w:t xml:space="preserve"> is the moles of </w:t>
+        <w:t xml:space="preserve"> is the moles of gas</w:t>
       </w:r>
       <w:proofErr w:type="spellStart"/>
       <w:r>
@@ -1580,14 +1615,6 @@
           <w:rFonts w:eastAsiaTheme="minorEastAsia"/>
           <w:sz w:val="24"/>
           <w:szCs w:val="24"/>
-        </w:rPr>
-        <w:t>gas</w:t>
-      </w:r>
-      <w:r>
-        <w:rPr>
-          <w:rFonts w:eastAsiaTheme="minorEastAsia"/>
-          <w:sz w:val="24"/>
-          <w:szCs w:val="24"/>
           <w:vertAlign w:val="subscript"/>
         </w:rPr>
         <w:t>i</w:t>
@@ -1599,16 +1626,32 @@
           <w:sz w:val="24"/>
           <w:szCs w:val="24"/>
         </w:rPr>
-        <w:t xml:space="preserve"> in the equilibrated water sample</w:t>
-      </w:r>
-      <w:r>
-        <w:rPr>
-          <w:rFonts w:eastAsiaTheme="minorEastAsia"/>
-          <w:sz w:val="24"/>
-          <w:szCs w:val="24"/>
-        </w:rPr>
-        <w:t xml:space="preserve">, and </w:t>
-      </w:r>
+        <w:t xml:space="preserve"> in the equilibrated water </w:t>
+      </w:r>
+      <w:proofErr w:type="gramStart"/>
+      <w:r>
+        <w:rPr>
+          <w:rFonts w:eastAsiaTheme="minorEastAsia"/>
+          <w:sz w:val="24"/>
+          <w:szCs w:val="24"/>
+        </w:rPr>
+        <w:t>sample</w:t>
+      </w:r>
+      <w:proofErr w:type="gramEnd"/>
+    </w:p>
+    <w:p>
+      <w:pPr>
+        <w:pStyle w:val="ListParagraph"/>
+        <w:numPr>
+          <w:ilvl w:val="0"/>
+          <w:numId w:val="11"/>
+        </w:numPr>
+        <w:rPr>
+          <w:rFonts w:eastAsiaTheme="minorEastAsia"/>
+          <w:sz w:val="24"/>
+          <w:szCs w:val="24"/>
+        </w:rPr>
+      </w:pPr>
       <m:oMath>
         <m:sSub>
           <m:sSubPr>
@@ -1681,7 +1724,7 @@
           <w:sz w:val="24"/>
           <w:szCs w:val="24"/>
         </w:rPr>
-        <w:t xml:space="preserve"> is the moles of </w:t>
+        <w:t xml:space="preserve"> is the moles of gas</w:t>
       </w:r>
       <w:proofErr w:type="spellStart"/>
       <w:r>
@@ -1689,14 +1732,6 @@
           <w:rFonts w:eastAsiaTheme="minorEastAsia"/>
           <w:sz w:val="24"/>
           <w:szCs w:val="24"/>
-        </w:rPr>
-        <w:t>gas</w:t>
-      </w:r>
-      <w:r>
-        <w:rPr>
-          <w:rFonts w:eastAsiaTheme="minorEastAsia"/>
-          <w:sz w:val="24"/>
-          <w:szCs w:val="24"/>
           <w:vertAlign w:val="subscript"/>
         </w:rPr>
         <w:t>i</w:t>
@@ -1708,7 +1743,25 @@
           <w:sz w:val="24"/>
           <w:szCs w:val="24"/>
         </w:rPr>
-        <w:t xml:space="preserve"> in the gas used for the headspace equilibrium.  If a pure gas, such as helium or nitrogen, is used as the headspace gas, then </w:t>
+        <w:t xml:space="preserve"> in the gas used for the headspace </w:t>
+      </w:r>
+      <w:proofErr w:type="gramStart"/>
+      <w:r>
+        <w:rPr>
+          <w:rFonts w:eastAsiaTheme="minorEastAsia"/>
+          <w:sz w:val="24"/>
+          <w:szCs w:val="24"/>
+        </w:rPr>
+        <w:t>equilibrium.</w:t>
+      </w:r>
+      <w:proofErr w:type="gramEnd"/>
+      <w:r>
+        <w:rPr>
+          <w:rFonts w:eastAsiaTheme="minorEastAsia"/>
+          <w:sz w:val="24"/>
+          <w:szCs w:val="24"/>
+        </w:rPr>
+        <w:t xml:space="preserve">  If a pure gas, such as helium or nitrogen, is used as the headspace gas, then </w:t>
       </w:r>
       <m:oMath>
         <m:sSub>
@@ -1885,14 +1938,20 @@
         </w:rPr>
         <w:t xml:space="preserve"> contained in the headspace gas.</w:t>
       </w:r>
-      <w:r>
-        <w:rPr>
-          <w:rFonts w:eastAsiaTheme="minorEastAsia"/>
-          <w:sz w:val="24"/>
-          <w:szCs w:val="24"/>
-        </w:rPr>
-        <w:t xml:space="preserve">  Finally, </w:t>
-      </w:r>
+    </w:p>
+    <w:p>
+      <w:pPr>
+        <w:pStyle w:val="ListParagraph"/>
+        <w:numPr>
+          <w:ilvl w:val="0"/>
+          <w:numId w:val="11"/>
+        </w:numPr>
+        <w:rPr>
+          <w:rFonts w:eastAsiaTheme="minorEastAsia"/>
+          <w:sz w:val="24"/>
+          <w:szCs w:val="24"/>
+        </w:rPr>
+      </w:pPr>
       <m:oMath>
         <m:sSub>
           <m:sSubPr>
@@ -1965,8 +2024,18 @@
           <w:sz w:val="24"/>
           <w:szCs w:val="24"/>
         </w:rPr>
-        <w:t xml:space="preserve"> is the volume of the original water sample.</w:t>
-      </w:r>
+        <w:t xml:space="preserve"> is the volume of the original water </w:t>
+      </w:r>
+      <w:proofErr w:type="gramStart"/>
+      <w:r>
+        <w:rPr>
+          <w:rFonts w:eastAsiaTheme="minorEastAsia"/>
+          <w:sz w:val="24"/>
+          <w:szCs w:val="24"/>
+        </w:rPr>
+        <w:t>sample.</w:t>
+      </w:r>
+      <w:proofErr w:type="gramEnd"/>
     </w:p>
     <w:p>
       <w:pPr>
@@ -2111,7 +2180,7 @@
           <w:sz w:val="24"/>
           <w:szCs w:val="24"/>
         </w:rPr>
-        <w:t>.  In this equation, P = partial pressure of gas</w:t>
+        <w:t xml:space="preserve">.  In this equation, P = partial pressure of </w:t>
       </w:r>
       <w:proofErr w:type="spellStart"/>
       <w:r>
@@ -2119,6 +2188,14 @@
           <w:rFonts w:eastAsiaTheme="minorEastAsia"/>
           <w:sz w:val="24"/>
           <w:szCs w:val="24"/>
+        </w:rPr>
+        <w:t>gas</w:t>
+      </w:r>
+      <w:r>
+        <w:rPr>
+          <w:rFonts w:eastAsiaTheme="minorEastAsia"/>
+          <w:sz w:val="24"/>
+          <w:szCs w:val="24"/>
           <w:vertAlign w:val="subscript"/>
         </w:rPr>
         <w:t>i</w:t>
@@ -2130,7 +2207,16 @@
           <w:sz w:val="24"/>
           <w:szCs w:val="24"/>
         </w:rPr>
-        <w:t xml:space="preserve"> and T is the temperature of the headspace equilibration system (assumed to be equal to water temperature).</w:t>
+        <w:t xml:space="preserve"> and </w:t>
+      </w:r>
+      <w:r>
+        <w:rPr>
+          <w:rFonts w:eastAsiaTheme="minorEastAsia"/>
+          <w:sz w:val="24"/>
+          <w:szCs w:val="24"/>
+          <w:highlight w:val="yellow"/>
+        </w:rPr>
+        <w:t>T is the temperature of the headspace equilibration system (assumed to be equal to water temperature).</w:t>
       </w:r>
     </w:p>
     <w:p>
@@ -2375,7 +2461,16 @@
                   <w:sz w:val="24"/>
                   <w:szCs w:val="24"/>
                 </w:rPr>
-                <m:t>RT</m:t>
+                <m:t>R</m:t>
+              </m:r>
+              <m:r>
+                <w:rPr>
+                  <w:rFonts w:ascii="Cambria Math" w:eastAsiaTheme="minorEastAsia" w:hAnsi="Cambria Math"/>
+                  <w:sz w:val="24"/>
+                  <w:szCs w:val="24"/>
+                  <w:highlight w:val="yellow"/>
+                </w:rPr>
+                <m:t>T</m:t>
               </m:r>
             </m:den>
           </m:f>
@@ -2396,21 +2491,16 @@
     <w:p>
       <w:pPr>
         <w:pStyle w:val="ListParagraph"/>
-        <w:ind w:left="1440"/>
-        <w:rPr>
-          <w:rFonts w:eastAsiaTheme="minorEastAsia"/>
-          <w:sz w:val="24"/>
-          <w:szCs w:val="24"/>
-        </w:rPr>
-      </w:pPr>
-      <w:r>
-        <w:rPr>
-          <w:rFonts w:eastAsiaTheme="minorEastAsia"/>
-          <w:sz w:val="24"/>
-          <w:szCs w:val="24"/>
-        </w:rPr>
-        <w:t xml:space="preserve">Where </w:t>
-      </w:r>
+        <w:numPr>
+          <w:ilvl w:val="0"/>
+          <w:numId w:val="12"/>
+        </w:numPr>
+        <w:rPr>
+          <w:rFonts w:eastAsiaTheme="minorEastAsia"/>
+          <w:sz w:val="24"/>
+          <w:szCs w:val="24"/>
+        </w:rPr>
+      </w:pPr>
       <m:oMath>
         <m:sSub>
           <m:sSubPr>
@@ -2500,15 +2590,39 @@
           <w:sz w:val="24"/>
           <w:szCs w:val="24"/>
         </w:rPr>
-        <w:t xml:space="preserve"> in the equilibrated headspace gas</w:t>
-      </w:r>
-      <w:r>
-        <w:rPr>
-          <w:rFonts w:eastAsiaTheme="minorEastAsia"/>
-          <w:sz w:val="24"/>
-          <w:szCs w:val="24"/>
-        </w:rPr>
-        <w:t>, BP is barometric pressure (</w:t>
+        <w:t xml:space="preserve"> in the equilibrated headspace </w:t>
+      </w:r>
+      <w:proofErr w:type="gramStart"/>
+      <w:r>
+        <w:rPr>
+          <w:rFonts w:eastAsiaTheme="minorEastAsia"/>
+          <w:sz w:val="24"/>
+          <w:szCs w:val="24"/>
+        </w:rPr>
+        <w:t>gas</w:t>
+      </w:r>
+      <w:proofErr w:type="gramEnd"/>
+    </w:p>
+    <w:p>
+      <w:pPr>
+        <w:pStyle w:val="ListParagraph"/>
+        <w:numPr>
+          <w:ilvl w:val="0"/>
+          <w:numId w:val="12"/>
+        </w:numPr>
+        <w:rPr>
+          <w:rFonts w:eastAsiaTheme="minorEastAsia"/>
+          <w:sz w:val="24"/>
+          <w:szCs w:val="24"/>
+        </w:rPr>
+      </w:pPr>
+      <w:r>
+        <w:rPr>
+          <w:rFonts w:eastAsiaTheme="minorEastAsia"/>
+          <w:sz w:val="24"/>
+          <w:szCs w:val="24"/>
+        </w:rPr>
+        <w:t>BP is barometric pressure (</w:t>
       </w:r>
       <w:proofErr w:type="spellStart"/>
       <w:r>
@@ -2526,8 +2640,22 @@
           <w:sz w:val="24"/>
           <w:szCs w:val="24"/>
         </w:rPr>
-        <w:t xml:space="preserve">), </w:t>
-      </w:r>
+        <w:t>)</w:t>
+      </w:r>
+    </w:p>
+    <w:p>
+      <w:pPr>
+        <w:pStyle w:val="ListParagraph"/>
+        <w:numPr>
+          <w:ilvl w:val="0"/>
+          <w:numId w:val="12"/>
+        </w:numPr>
+        <w:rPr>
+          <w:rFonts w:eastAsiaTheme="minorEastAsia"/>
+          <w:sz w:val="24"/>
+          <w:szCs w:val="24"/>
+        </w:rPr>
+      </w:pPr>
       <m:oMath>
         <m:sSub>
           <m:sSubPr>
@@ -2568,65 +2696,156 @@
           <w:sz w:val="24"/>
           <w:szCs w:val="24"/>
         </w:rPr>
-        <w:t xml:space="preserve"> is the volume of gas used </w:t>
-      </w:r>
-      <w:r>
-        <w:rPr>
-          <w:rFonts w:eastAsiaTheme="minorEastAsia"/>
-          <w:sz w:val="24"/>
-          <w:szCs w:val="24"/>
-        </w:rPr>
-        <w:lastRenderedPageBreak/>
-        <w:t>in the headspace equilibrium (mL), and T is the temperature of the headspace system (</w:t>
-      </w:r>
-      <w:r>
-        <w:rPr>
-          <w:rFonts w:eastAsiaTheme="minorEastAsia"/>
-          <w:sz w:val="24"/>
-          <w:szCs w:val="24"/>
-        </w:rPr>
-        <w:t>assumed to be equal to water temperature; K).  10</w:t>
-      </w:r>
-      <w:r>
-        <w:rPr>
-          <w:rFonts w:eastAsiaTheme="minorEastAsia"/>
-          <w:sz w:val="24"/>
-          <w:szCs w:val="24"/>
-          <w:vertAlign w:val="superscript"/>
-        </w:rPr>
-        <w:t>-6</w:t>
-      </w:r>
-      <w:r>
-        <w:rPr>
-          <w:rFonts w:eastAsiaTheme="minorEastAsia"/>
-          <w:sz w:val="24"/>
-          <w:szCs w:val="24"/>
-        </w:rPr>
-        <w:t xml:space="preserve"> is a constant used to convert </w:t>
-      </w:r>
-      <w:proofErr w:type="spellStart"/>
-      <w:r>
-        <w:rPr>
-          <w:rFonts w:eastAsiaTheme="minorEastAsia"/>
-          <w:sz w:val="24"/>
-          <w:szCs w:val="24"/>
-        </w:rPr>
-        <w:t>ppmv</w:t>
-      </w:r>
-      <w:proofErr w:type="spellEnd"/>
-      <w:r>
-        <w:rPr>
-          <w:rFonts w:eastAsiaTheme="minorEastAsia"/>
-          <w:sz w:val="24"/>
-          <w:szCs w:val="24"/>
-        </w:rPr>
-        <w:t xml:space="preserve"> to parts.</w:t>
-      </w:r>
+        <w:t xml:space="preserve"> is the volume of gas used in the headspace equilibrium (</w:t>
+      </w:r>
+      <w:proofErr w:type="gramStart"/>
+      <w:r>
+        <w:rPr>
+          <w:rFonts w:eastAsiaTheme="minorEastAsia"/>
+          <w:sz w:val="24"/>
+          <w:szCs w:val="24"/>
+        </w:rPr>
+        <w:t>mL)</w:t>
+      </w:r>
+      <w:proofErr w:type="gramEnd"/>
     </w:p>
     <w:p>
       <w:pPr>
         <w:pStyle w:val="ListParagraph"/>
-        <w:ind w:left="1440"/>
+        <w:numPr>
+          <w:ilvl w:val="0"/>
+          <w:numId w:val="12"/>
+        </w:numPr>
+        <w:rPr>
+          <w:rFonts w:eastAsiaTheme="minorEastAsia"/>
+          <w:sz w:val="24"/>
+          <w:szCs w:val="24"/>
+          <w:highlight w:val="yellow"/>
+        </w:rPr>
+      </w:pPr>
+      <w:r>
+        <w:rPr>
+          <w:rFonts w:eastAsiaTheme="minorEastAsia"/>
+          <w:sz w:val="24"/>
+          <w:szCs w:val="24"/>
+          <w:highlight w:val="yellow"/>
+        </w:rPr>
+        <w:t xml:space="preserve">T is the temperature of the headspace system (assumed to be equal to water temperature; K).  </w:t>
+      </w:r>
+    </w:p>
+    <w:p>
+      <w:pPr>
+        <w:pStyle w:val="ListParagraph"/>
+        <w:numPr>
+          <w:ilvl w:val="0"/>
+          <w:numId w:val="12"/>
+        </w:numPr>
+        <w:rPr>
+          <w:rFonts w:eastAsiaTheme="minorEastAsia"/>
+          <w:sz w:val="24"/>
+          <w:szCs w:val="24"/>
+        </w:rPr>
+      </w:pPr>
+      <w:r>
+        <w:rPr>
+          <w:rFonts w:eastAsiaTheme="minorEastAsia"/>
+          <w:sz w:val="24"/>
+          <w:szCs w:val="24"/>
+        </w:rPr>
+        <w:t>10</w:t>
+      </w:r>
+      <w:r>
+        <w:rPr>
+          <w:rFonts w:eastAsiaTheme="minorEastAsia"/>
+          <w:sz w:val="24"/>
+          <w:szCs w:val="24"/>
+          <w:vertAlign w:val="superscript"/>
+        </w:rPr>
+        <w:t>-6</w:t>
+      </w:r>
+      <w:r>
+        <w:rPr>
+          <w:rFonts w:eastAsiaTheme="minorEastAsia"/>
+          <w:sz w:val="24"/>
+          <w:szCs w:val="24"/>
+        </w:rPr>
+        <w:t xml:space="preserve"> </w:t>
+      </w:r>
+      <w:r>
+        <w:rPr>
+          <w:rFonts w:eastAsiaTheme="minorEastAsia"/>
+          <w:sz w:val="24"/>
+          <w:szCs w:val="24"/>
+        </w:rPr>
+        <w:t xml:space="preserve">is a constant used to convert the mixing ratio from </w:t>
+      </w:r>
+      <w:proofErr w:type="spellStart"/>
+      <w:r>
+        <w:rPr>
+          <w:rFonts w:eastAsiaTheme="minorEastAsia"/>
+          <w:sz w:val="24"/>
+          <w:szCs w:val="24"/>
+        </w:rPr>
+        <w:t>micromol</w:t>
+      </w:r>
+      <w:proofErr w:type="spellEnd"/>
+      <w:r>
+        <w:rPr>
+          <w:rFonts w:eastAsiaTheme="minorEastAsia"/>
+          <w:sz w:val="24"/>
+          <w:szCs w:val="24"/>
+        </w:rPr>
+        <w:t>/</w:t>
+      </w:r>
+      <w:proofErr w:type="spellStart"/>
+      <w:r>
+        <w:rPr>
+          <w:rFonts w:eastAsiaTheme="minorEastAsia"/>
+          <w:sz w:val="24"/>
+          <w:szCs w:val="24"/>
+        </w:rPr>
+        <w:t>mol</w:t>
+      </w:r>
+      <w:proofErr w:type="spellEnd"/>
+      <w:r>
+        <w:rPr>
+          <w:rFonts w:eastAsiaTheme="minorEastAsia"/>
+          <w:sz w:val="24"/>
+          <w:szCs w:val="24"/>
+        </w:rPr>
+        <w:t xml:space="preserve"> (</w:t>
+      </w:r>
+      <w:proofErr w:type="spellStart"/>
+      <w:r>
+        <w:rPr>
+          <w:rFonts w:eastAsiaTheme="minorEastAsia"/>
+          <w:sz w:val="24"/>
+          <w:szCs w:val="24"/>
+        </w:rPr>
+        <w:t>ppmv</w:t>
+      </w:r>
+      <w:proofErr w:type="spellEnd"/>
+      <w:r>
+        <w:rPr>
+          <w:rFonts w:eastAsiaTheme="minorEastAsia"/>
+          <w:sz w:val="24"/>
+          <w:szCs w:val="24"/>
+        </w:rPr>
+        <w:t>) to mole/mole</w:t>
+      </w:r>
+      <w:r>
+        <w:rPr>
+          <w:rFonts w:eastAsiaTheme="minorEastAsia"/>
+          <w:sz w:val="24"/>
+          <w:szCs w:val="24"/>
+        </w:rPr>
+        <w:t>.</w:t>
+      </w:r>
+    </w:p>
+    <w:p>
+      <w:pPr>
+        <w:pStyle w:val="ListParagraph"/>
+        <w:ind w:left="2160"/>
         <w:rPr>
           <w:rFonts w:eastAsiaTheme="minorEastAsia"/>
           <w:sz w:val="24"/>
@@ -2963,7 +3182,16 @@
                   <w:sz w:val="24"/>
                   <w:szCs w:val="24"/>
                 </w:rPr>
-                <m:t>RT</m:t>
+                <m:t>R</m:t>
+              </m:r>
+              <m:r>
+                <w:rPr>
+                  <w:rFonts w:ascii="Cambria Math" w:eastAsiaTheme="minorEastAsia" w:hAnsi="Cambria Math"/>
+                  <w:sz w:val="24"/>
+                  <w:szCs w:val="24"/>
+                  <w:highlight w:val="yellow"/>
+                </w:rPr>
+                <m:t>T</m:t>
               </m:r>
             </m:den>
           </m:f>
@@ -2984,29 +3212,16 @@
     <w:p>
       <w:pPr>
         <w:pStyle w:val="ListParagraph"/>
-        <w:ind w:left="1440"/>
-        <w:rPr>
-          <w:rFonts w:eastAsiaTheme="minorEastAsia"/>
-          <w:sz w:val="24"/>
-          <w:szCs w:val="24"/>
-        </w:rPr>
-      </w:pPr>
-      <w:r>
-        <w:rPr>
-          <w:rFonts w:eastAsiaTheme="minorEastAsia"/>
-          <w:sz w:val="24"/>
-          <w:szCs w:val="24"/>
-        </w:rPr>
-        <w:t>w</w:t>
-      </w:r>
-      <w:r>
-        <w:rPr>
-          <w:rFonts w:eastAsiaTheme="minorEastAsia"/>
-          <w:sz w:val="24"/>
-          <w:szCs w:val="24"/>
-        </w:rPr>
-        <w:t xml:space="preserve">here </w:t>
-      </w:r>
+        <w:numPr>
+          <w:ilvl w:val="0"/>
+          <w:numId w:val="13"/>
+        </w:numPr>
+        <w:rPr>
+          <w:rFonts w:eastAsiaTheme="minorEastAsia"/>
+          <w:sz w:val="24"/>
+          <w:szCs w:val="24"/>
+        </w:rPr>
+      </w:pPr>
       <m:oMath>
         <m:sSub>
           <m:sSubPr>
@@ -3079,7 +3294,7 @@
           <w:sz w:val="24"/>
           <w:szCs w:val="24"/>
         </w:rPr>
-        <w:t xml:space="preserve"> is the measured mixing ratio of gas</w:t>
+        <w:t xml:space="preserve"> is the measured mixing ratio of </w:t>
       </w:r>
       <w:proofErr w:type="spellStart"/>
       <w:r>
@@ -3087,6 +3302,14 @@
           <w:rFonts w:eastAsiaTheme="minorEastAsia"/>
           <w:sz w:val="24"/>
           <w:szCs w:val="24"/>
+        </w:rPr>
+        <w:t>gas</w:t>
+      </w:r>
+      <w:r>
+        <w:rPr>
+          <w:rFonts w:eastAsiaTheme="minorEastAsia"/>
+          <w:sz w:val="24"/>
+          <w:szCs w:val="24"/>
           <w:vertAlign w:val="subscript"/>
         </w:rPr>
         <w:t>i</w:t>
@@ -3098,7 +3321,52 @@
           <w:sz w:val="24"/>
           <w:szCs w:val="24"/>
         </w:rPr>
-        <w:t xml:space="preserve"> in the pure headspace gas (i.e. before mixing with the water sample).</w:t>
+        <w:t xml:space="preserve"> in the pure</w:t>
+      </w:r>
+      <w:r>
+        <w:rPr>
+          <w:rFonts w:eastAsiaTheme="minorEastAsia"/>
+          <w:sz w:val="24"/>
+          <w:szCs w:val="24"/>
+        </w:rPr>
+        <w:t xml:space="preserve"> reference</w:t>
+      </w:r>
+      <w:r>
+        <w:rPr>
+          <w:rFonts w:eastAsiaTheme="minorEastAsia"/>
+          <w:sz w:val="24"/>
+          <w:szCs w:val="24"/>
+        </w:rPr>
+        <w:t xml:space="preserve"> gas (i.e. before mixing with the water </w:t>
+      </w:r>
+      <w:proofErr w:type="gramStart"/>
+      <w:r>
+        <w:rPr>
+          <w:rFonts w:eastAsiaTheme="minorEastAsia"/>
+          <w:sz w:val="24"/>
+          <w:szCs w:val="24"/>
+        </w:rPr>
+        <w:t>sample).</w:t>
+      </w:r>
+      <w:proofErr w:type="gramEnd"/>
+      <w:r>
+        <w:rPr>
+          <w:rFonts w:eastAsiaTheme="minorEastAsia"/>
+          <w:sz w:val="24"/>
+          <w:szCs w:val="24"/>
+        </w:rPr>
+        <w:t xml:space="preserve">  </w:t>
+      </w:r>
+      <w:bookmarkStart w:id="5" w:name="_GoBack"/>
+      <w:bookmarkEnd w:id="5"/>
+      <w:r>
+        <w:rPr>
+          <w:rFonts w:eastAsiaTheme="minorEastAsia"/>
+          <w:sz w:val="24"/>
+          <w:szCs w:val="24"/>
+          <w:highlight w:val="yellow"/>
+        </w:rPr>
+        <w:t>Should be temperature of headspace equilibration, which is the temperature that the gas volume was measured at.</w:t>
       </w:r>
     </w:p>
     <w:p>
@@ -3188,6 +3456,14 @@
             <w:szCs w:val="24"/>
           </w:rPr>
           <m:t>wat</m:t>
+        </m:r>
+        <m:r>
+          <w:rPr>
+            <w:rFonts w:ascii="Cambria Math" w:eastAsiaTheme="minorEastAsia" w:hAnsi="Cambria Math"/>
+            <w:sz w:val="24"/>
+            <w:szCs w:val="24"/>
+          </w:rPr>
+          <m:t>eq</m:t>
         </m:r>
       </m:oMath>
       <w:r>
@@ -3603,7 +3879,7 @@
         </w:rPr>
         <w:t xml:space="preserve">In this equation, </w:t>
       </w:r>
-      <w:commentRangeStart w:id="5"/>
+      <w:commentRangeStart w:id="6"/>
       <w:r>
         <w:rPr>
           <w:sz w:val="24"/>
@@ -3649,12 +3925,12 @@
         </w:rPr>
         <w:t xml:space="preserve"> as </w:t>
       </w:r>
-      <w:commentRangeEnd w:id="5"/>
+      <w:commentRangeEnd w:id="6"/>
       <w:r>
         <w:rPr>
           <w:rStyle w:val="CommentReference"/>
         </w:rPr>
-        <w:commentReference w:id="5"/>
+        <w:commentReference w:id="6"/>
       </w:r>
       <m:oMath>
         <m:r>
@@ -3823,7 +4099,15 @@
           <w:sz w:val="24"/>
           <w:szCs w:val="24"/>
         </w:rPr>
-        <w:t xml:space="preserve"> is a constant used to convert </w:t>
+        <w:t xml:space="preserve"> is </w:t>
+      </w:r>
+      <w:r>
+        <w:rPr>
+          <w:rFonts w:eastAsiaTheme="minorEastAsia"/>
+          <w:sz w:val="24"/>
+          <w:szCs w:val="24"/>
+        </w:rPr>
+        <w:t xml:space="preserve">a constant used to convert the mixing ratio from </w:t>
       </w:r>
       <w:proofErr w:type="spellStart"/>
       <w:r>
@@ -3832,6 +4116,42 @@
           <w:sz w:val="24"/>
           <w:szCs w:val="24"/>
         </w:rPr>
+        <w:t>micromol</w:t>
+      </w:r>
+      <w:proofErr w:type="spellEnd"/>
+      <w:r>
+        <w:rPr>
+          <w:rFonts w:eastAsiaTheme="minorEastAsia"/>
+          <w:sz w:val="24"/>
+          <w:szCs w:val="24"/>
+        </w:rPr>
+        <w:t>/</w:t>
+      </w:r>
+      <w:proofErr w:type="spellStart"/>
+      <w:r>
+        <w:rPr>
+          <w:rFonts w:eastAsiaTheme="minorEastAsia"/>
+          <w:sz w:val="24"/>
+          <w:szCs w:val="24"/>
+        </w:rPr>
+        <w:t>mol</w:t>
+      </w:r>
+      <w:proofErr w:type="spellEnd"/>
+      <w:r>
+        <w:rPr>
+          <w:rFonts w:eastAsiaTheme="minorEastAsia"/>
+          <w:sz w:val="24"/>
+          <w:szCs w:val="24"/>
+        </w:rPr>
+        <w:t xml:space="preserve"> (</w:t>
+      </w:r>
+      <w:proofErr w:type="spellStart"/>
+      <w:r>
+        <w:rPr>
+          <w:rFonts w:eastAsiaTheme="minorEastAsia"/>
+          <w:sz w:val="24"/>
+          <w:szCs w:val="24"/>
+        </w:rPr>
         <w:t>ppmv</w:t>
       </w:r>
       <w:proofErr w:type="spellEnd"/>
@@ -3841,7 +4161,15 @@
           <w:sz w:val="24"/>
           <w:szCs w:val="24"/>
         </w:rPr>
-        <w:t xml:space="preserve"> to parts.</w:t>
+        <w:t>) to mole/mole</w:t>
+      </w:r>
+      <w:r>
+        <w:rPr>
+          <w:rFonts w:eastAsiaTheme="minorEastAsia"/>
+          <w:sz w:val="24"/>
+          <w:szCs w:val="24"/>
+        </w:rPr>
+        <w:t>.</w:t>
       </w:r>
       <w:r>
         <w:rPr>
@@ -3903,21 +4231,7 @@
           <w:sz w:val="24"/>
           <w:szCs w:val="24"/>
         </w:rPr>
-        <w:t xml:space="preserve">  This standardized </w:t>
-      </w:r>
-      <w:r>
-        <w:rPr>
-          <w:sz w:val="24"/>
-          <w:szCs w:val="24"/>
-        </w:rPr>
-        <w:t>Henry’s Law Solubility Constant</w:t>
-      </w:r>
-      <w:r>
-        <w:rPr>
-          <w:sz w:val="24"/>
-          <w:szCs w:val="24"/>
-        </w:rPr>
-        <w:t xml:space="preserve"> (H</w:t>
+        <w:t xml:space="preserve">  This standardized Henry’s Law Solubility Constant (H</w:t>
       </w:r>
       <w:r>
         <w:rPr>
@@ -4166,6 +4480,7 @@
                             <w:i/>
                             <w:sz w:val="24"/>
                             <w:szCs w:val="24"/>
+                            <w:highlight w:val="yellow"/>
                           </w:rPr>
                         </m:ctrlPr>
                       </m:fPr>
@@ -4175,6 +4490,7 @@
                             <w:rFonts w:ascii="Cambria Math" w:hAnsi="Cambria Math"/>
                             <w:sz w:val="24"/>
                             <w:szCs w:val="24"/>
+                            <w:highlight w:val="yellow"/>
                           </w:rPr>
                           <m:t>1</m:t>
                         </m:r>
@@ -4185,6 +4501,7 @@
                             <w:rFonts w:ascii="Cambria Math" w:hAnsi="Cambria Math"/>
                             <w:sz w:val="24"/>
                             <w:szCs w:val="24"/>
+                            <w:highlight w:val="yellow"/>
                           </w:rPr>
                           <m:t>T</m:t>
                         </m:r>
@@ -4195,6 +4512,7 @@
                         <w:rFonts w:ascii="Cambria Math" w:hAnsi="Cambria Math"/>
                         <w:sz w:val="24"/>
                         <w:szCs w:val="24"/>
+                        <w:highlight w:val="yellow"/>
                       </w:rPr>
                       <m:t>-</m:t>
                     </m:r>
@@ -4288,9 +4606,10 @@
           <w:sz w:val="24"/>
           <w:szCs w:val="24"/>
         </w:rPr>
+        <w:lastRenderedPageBreak/>
         <w:t xml:space="preserve">where </w:t>
       </w:r>
-      <w:commentRangeStart w:id="6"/>
+      <w:commentRangeStart w:id="7"/>
       <w:r>
         <w:rPr>
           <w:sz w:val="24"/>
@@ -4481,12 +4800,12 @@
         </w:rPr>
         <w:t xml:space="preserve"> </w:t>
       </w:r>
-      <w:commentRangeEnd w:id="6"/>
+      <w:commentRangeEnd w:id="7"/>
       <w:r>
         <w:rPr>
           <w:rStyle w:val="CommentReference"/>
         </w:rPr>
-        <w:commentReference w:id="6"/>
+        <w:commentReference w:id="7"/>
       </w:r>
       <w:r>
         <w:rPr>
@@ -4690,15 +5009,7 @@
               <w:sz w:val="24"/>
               <w:szCs w:val="24"/>
             </w:rPr>
-            <m:t>water</m:t>
-          </m:r>
-          <m:r>
-            <w:rPr>
-              <w:rFonts w:ascii="Cambria Math" w:eastAsiaTheme="minorEastAsia" w:hAnsi="Cambria Math"/>
-              <w:sz w:val="24"/>
-              <w:szCs w:val="24"/>
-            </w:rPr>
-            <m:t xml:space="preserve">=BP* </m:t>
+            <m:t xml:space="preserve">water=BP* </m:t>
           </m:r>
           <m:sSup>
             <m:sSupPr>
@@ -4854,15 +5165,7 @@
                   <w:sz w:val="24"/>
                   <w:szCs w:val="24"/>
                 </w:rPr>
-                <m:t>aireq</m:t>
-              </m:r>
-              <m:r>
-                <w:rPr>
-                  <w:rFonts w:ascii="Cambria Math" w:eastAsiaTheme="minorEastAsia" w:hAnsi="Cambria Math"/>
-                  <w:sz w:val="24"/>
-                  <w:szCs w:val="24"/>
-                </w:rPr>
-                <m:t>-</m:t>
+                <m:t>aireq-</m:t>
               </m:r>
               <m:sSub>
                 <m:sSubPr>
@@ -4926,15 +5229,7 @@
                   <w:sz w:val="24"/>
                   <w:szCs w:val="24"/>
                 </w:rPr>
-                <m:t>air</m:t>
-              </m:r>
-              <m:r>
-                <w:rPr>
-                  <w:rFonts w:ascii="Cambria Math" w:eastAsiaTheme="minorEastAsia" w:hAnsi="Cambria Math"/>
-                  <w:sz w:val="24"/>
-                  <w:szCs w:val="24"/>
-                </w:rPr>
-                <m:t xml:space="preserve">) </m:t>
+                <m:t xml:space="preserve">air) </m:t>
               </m:r>
             </m:num>
             <m:den>
@@ -5477,7 +5772,7 @@
       <w:proofErr w:type="spellEnd"/>
     </w:p>
   </w:comment>
-  <w:comment w:id="5" w:author="Beaulieu, Jake" w:date="2017-09-18T12:21:00Z" w:initials="BJ">
+  <w:comment w:id="6" w:author="Beaulieu, Jake" w:date="2017-09-18T12:21:00Z" w:initials="BJ">
     <w:p>
       <w:pPr>
         <w:pStyle w:val="CommentText"/>
@@ -5493,7 +5788,7 @@
       </w:r>
     </w:p>
   </w:comment>
-  <w:comment w:id="6" w:author="Beaulieu, Jake" w:date="2017-09-18T12:01:00Z" w:initials="BJ">
+  <w:comment w:id="7" w:author="Beaulieu, Jake" w:date="2017-09-18T12:01:00Z" w:initials="BJ">
     <w:p>
       <w:pPr>
         <w:pStyle w:val="CommentText"/>
@@ -5505,16 +5800,11 @@
         <w:annotationRef/>
       </w:r>
       <w:r>
-        <w:t xml:space="preserve">By providing both </w:t>
-      </w:r>
-      <w:r>
-        <w:t>terms</w:t>
+        <w:t>By providing both terms</w:t>
       </w:r>
       <w:r>
         <w:t>,</w:t>
       </w:r>
-      <w:bookmarkStart w:id="7" w:name="_GoBack"/>
-      <w:bookmarkEnd w:id="7"/>
       <w:r>
         <w:t xml:space="preserve"> the reader can link equation 19 in Sander (2015) to the constants in Table 6.  The equation as written in 1(b) of the README does not appear in Sander (unless I overlooked it) and could confuse the reader. </w:t>
       </w:r>
@@ -5716,6 +6006,345 @@
       <w:pPr>
         <w:ind w:left="6480" w:hanging="180"/>
       </w:pPr>
+    </w:lvl>
+  </w:abstractNum>
+  <w:abstractNum w:abstractNumId="2" w15:restartNumberingAfterBreak="0">
+    <w:nsid w:val="4A572B0C"/>
+    <w:multiLevelType w:val="hybridMultilevel"/>
+    <w:tmpl w:val="65782F20"/>
+    <w:lvl w:ilvl="0" w:tplc="04090001">
+      <w:start w:val="1"/>
+      <w:numFmt w:val="bullet"/>
+      <w:lvlText w:val=""/>
+      <w:lvlJc w:val="left"/>
+      <w:pPr>
+        <w:ind w:left="2160" w:hanging="360"/>
+      </w:pPr>
+      <w:rPr>
+        <w:rFonts w:ascii="Symbol" w:hAnsi="Symbol" w:hint="default"/>
+      </w:rPr>
+    </w:lvl>
+    <w:lvl w:ilvl="1" w:tplc="04090003" w:tentative="1">
+      <w:start w:val="1"/>
+      <w:numFmt w:val="bullet"/>
+      <w:lvlText w:val="o"/>
+      <w:lvlJc w:val="left"/>
+      <w:pPr>
+        <w:ind w:left="2880" w:hanging="360"/>
+      </w:pPr>
+      <w:rPr>
+        <w:rFonts w:ascii="Courier New" w:hAnsi="Courier New" w:cs="Courier New" w:hint="default"/>
+      </w:rPr>
+    </w:lvl>
+    <w:lvl w:ilvl="2" w:tplc="04090005" w:tentative="1">
+      <w:start w:val="1"/>
+      <w:numFmt w:val="bullet"/>
+      <w:lvlText w:val=""/>
+      <w:lvlJc w:val="left"/>
+      <w:pPr>
+        <w:ind w:left="3600" w:hanging="360"/>
+      </w:pPr>
+      <w:rPr>
+        <w:rFonts w:ascii="Wingdings" w:hAnsi="Wingdings" w:hint="default"/>
+      </w:rPr>
+    </w:lvl>
+    <w:lvl w:ilvl="3" w:tplc="04090001" w:tentative="1">
+      <w:start w:val="1"/>
+      <w:numFmt w:val="bullet"/>
+      <w:lvlText w:val=""/>
+      <w:lvlJc w:val="left"/>
+      <w:pPr>
+        <w:ind w:left="4320" w:hanging="360"/>
+      </w:pPr>
+      <w:rPr>
+        <w:rFonts w:ascii="Symbol" w:hAnsi="Symbol" w:hint="default"/>
+      </w:rPr>
+    </w:lvl>
+    <w:lvl w:ilvl="4" w:tplc="04090003" w:tentative="1">
+      <w:start w:val="1"/>
+      <w:numFmt w:val="bullet"/>
+      <w:lvlText w:val="o"/>
+      <w:lvlJc w:val="left"/>
+      <w:pPr>
+        <w:ind w:left="5040" w:hanging="360"/>
+      </w:pPr>
+      <w:rPr>
+        <w:rFonts w:ascii="Courier New" w:hAnsi="Courier New" w:cs="Courier New" w:hint="default"/>
+      </w:rPr>
+    </w:lvl>
+    <w:lvl w:ilvl="5" w:tplc="04090005" w:tentative="1">
+      <w:start w:val="1"/>
+      <w:numFmt w:val="bullet"/>
+      <w:lvlText w:val=""/>
+      <w:lvlJc w:val="left"/>
+      <w:pPr>
+        <w:ind w:left="5760" w:hanging="360"/>
+      </w:pPr>
+      <w:rPr>
+        <w:rFonts w:ascii="Wingdings" w:hAnsi="Wingdings" w:hint="default"/>
+      </w:rPr>
+    </w:lvl>
+    <w:lvl w:ilvl="6" w:tplc="04090001" w:tentative="1">
+      <w:start w:val="1"/>
+      <w:numFmt w:val="bullet"/>
+      <w:lvlText w:val=""/>
+      <w:lvlJc w:val="left"/>
+      <w:pPr>
+        <w:ind w:left="6480" w:hanging="360"/>
+      </w:pPr>
+      <w:rPr>
+        <w:rFonts w:ascii="Symbol" w:hAnsi="Symbol" w:hint="default"/>
+      </w:rPr>
+    </w:lvl>
+    <w:lvl w:ilvl="7" w:tplc="04090003" w:tentative="1">
+      <w:start w:val="1"/>
+      <w:numFmt w:val="bullet"/>
+      <w:lvlText w:val="o"/>
+      <w:lvlJc w:val="left"/>
+      <w:pPr>
+        <w:ind w:left="7200" w:hanging="360"/>
+      </w:pPr>
+      <w:rPr>
+        <w:rFonts w:ascii="Courier New" w:hAnsi="Courier New" w:cs="Courier New" w:hint="default"/>
+      </w:rPr>
+    </w:lvl>
+    <w:lvl w:ilvl="8" w:tplc="04090005" w:tentative="1">
+      <w:start w:val="1"/>
+      <w:numFmt w:val="bullet"/>
+      <w:lvlText w:val=""/>
+      <w:lvlJc w:val="left"/>
+      <w:pPr>
+        <w:ind w:left="7920" w:hanging="360"/>
+      </w:pPr>
+      <w:rPr>
+        <w:rFonts w:ascii="Wingdings" w:hAnsi="Wingdings" w:hint="default"/>
+      </w:rPr>
+    </w:lvl>
+  </w:abstractNum>
+  <w:abstractNum w:abstractNumId="3" w15:restartNumberingAfterBreak="0">
+    <w:nsid w:val="4FCF6C2D"/>
+    <w:multiLevelType w:val="hybridMultilevel"/>
+    <w:tmpl w:val="83B88916"/>
+    <w:lvl w:ilvl="0" w:tplc="04090001">
+      <w:start w:val="1"/>
+      <w:numFmt w:val="bullet"/>
+      <w:lvlText w:val=""/>
+      <w:lvlJc w:val="left"/>
+      <w:pPr>
+        <w:ind w:left="2220" w:hanging="360"/>
+      </w:pPr>
+      <w:rPr>
+        <w:rFonts w:ascii="Symbol" w:hAnsi="Symbol" w:hint="default"/>
+      </w:rPr>
+    </w:lvl>
+    <w:lvl w:ilvl="1" w:tplc="04090003" w:tentative="1">
+      <w:start w:val="1"/>
+      <w:numFmt w:val="bullet"/>
+      <w:lvlText w:val="o"/>
+      <w:lvlJc w:val="left"/>
+      <w:pPr>
+        <w:ind w:left="2940" w:hanging="360"/>
+      </w:pPr>
+      <w:rPr>
+        <w:rFonts w:ascii="Courier New" w:hAnsi="Courier New" w:cs="Courier New" w:hint="default"/>
+      </w:rPr>
+    </w:lvl>
+    <w:lvl w:ilvl="2" w:tplc="04090005" w:tentative="1">
+      <w:start w:val="1"/>
+      <w:numFmt w:val="bullet"/>
+      <w:lvlText w:val=""/>
+      <w:lvlJc w:val="left"/>
+      <w:pPr>
+        <w:ind w:left="3660" w:hanging="360"/>
+      </w:pPr>
+      <w:rPr>
+        <w:rFonts w:ascii="Wingdings" w:hAnsi="Wingdings" w:hint="default"/>
+      </w:rPr>
+    </w:lvl>
+    <w:lvl w:ilvl="3" w:tplc="04090001" w:tentative="1">
+      <w:start w:val="1"/>
+      <w:numFmt w:val="bullet"/>
+      <w:lvlText w:val=""/>
+      <w:lvlJc w:val="left"/>
+      <w:pPr>
+        <w:ind w:left="4380" w:hanging="360"/>
+      </w:pPr>
+      <w:rPr>
+        <w:rFonts w:ascii="Symbol" w:hAnsi="Symbol" w:hint="default"/>
+      </w:rPr>
+    </w:lvl>
+    <w:lvl w:ilvl="4" w:tplc="04090003" w:tentative="1">
+      <w:start w:val="1"/>
+      <w:numFmt w:val="bullet"/>
+      <w:lvlText w:val="o"/>
+      <w:lvlJc w:val="left"/>
+      <w:pPr>
+        <w:ind w:left="5100" w:hanging="360"/>
+      </w:pPr>
+      <w:rPr>
+        <w:rFonts w:ascii="Courier New" w:hAnsi="Courier New" w:cs="Courier New" w:hint="default"/>
+      </w:rPr>
+    </w:lvl>
+    <w:lvl w:ilvl="5" w:tplc="04090005" w:tentative="1">
+      <w:start w:val="1"/>
+      <w:numFmt w:val="bullet"/>
+      <w:lvlText w:val=""/>
+      <w:lvlJc w:val="left"/>
+      <w:pPr>
+        <w:ind w:left="5820" w:hanging="360"/>
+      </w:pPr>
+      <w:rPr>
+        <w:rFonts w:ascii="Wingdings" w:hAnsi="Wingdings" w:hint="default"/>
+      </w:rPr>
+    </w:lvl>
+    <w:lvl w:ilvl="6" w:tplc="04090001" w:tentative="1">
+      <w:start w:val="1"/>
+      <w:numFmt w:val="bullet"/>
+      <w:lvlText w:val=""/>
+      <w:lvlJc w:val="left"/>
+      <w:pPr>
+        <w:ind w:left="6540" w:hanging="360"/>
+      </w:pPr>
+      <w:rPr>
+        <w:rFonts w:ascii="Symbol" w:hAnsi="Symbol" w:hint="default"/>
+      </w:rPr>
+    </w:lvl>
+    <w:lvl w:ilvl="7" w:tplc="04090003" w:tentative="1">
+      <w:start w:val="1"/>
+      <w:numFmt w:val="bullet"/>
+      <w:lvlText w:val="o"/>
+      <w:lvlJc w:val="left"/>
+      <w:pPr>
+        <w:ind w:left="7260" w:hanging="360"/>
+      </w:pPr>
+      <w:rPr>
+        <w:rFonts w:ascii="Courier New" w:hAnsi="Courier New" w:cs="Courier New" w:hint="default"/>
+      </w:rPr>
+    </w:lvl>
+    <w:lvl w:ilvl="8" w:tplc="04090005" w:tentative="1">
+      <w:start w:val="1"/>
+      <w:numFmt w:val="bullet"/>
+      <w:lvlText w:val=""/>
+      <w:lvlJc w:val="left"/>
+      <w:pPr>
+        <w:ind w:left="7980" w:hanging="360"/>
+      </w:pPr>
+      <w:rPr>
+        <w:rFonts w:ascii="Wingdings" w:hAnsi="Wingdings" w:hint="default"/>
+      </w:rPr>
+    </w:lvl>
+  </w:abstractNum>
+  <w:abstractNum w:abstractNumId="4" w15:restartNumberingAfterBreak="0">
+    <w:nsid w:val="5B924159"/>
+    <w:multiLevelType w:val="hybridMultilevel"/>
+    <w:tmpl w:val="811EC446"/>
+    <w:lvl w:ilvl="0" w:tplc="04090001">
+      <w:start w:val="1"/>
+      <w:numFmt w:val="bullet"/>
+      <w:lvlText w:val=""/>
+      <w:lvlJc w:val="left"/>
+      <w:pPr>
+        <w:ind w:left="2160" w:hanging="360"/>
+      </w:pPr>
+      <w:rPr>
+        <w:rFonts w:ascii="Symbol" w:hAnsi="Symbol" w:hint="default"/>
+      </w:rPr>
+    </w:lvl>
+    <w:lvl w:ilvl="1" w:tplc="04090003" w:tentative="1">
+      <w:start w:val="1"/>
+      <w:numFmt w:val="bullet"/>
+      <w:lvlText w:val="o"/>
+      <w:lvlJc w:val="left"/>
+      <w:pPr>
+        <w:ind w:left="2880" w:hanging="360"/>
+      </w:pPr>
+      <w:rPr>
+        <w:rFonts w:ascii="Courier New" w:hAnsi="Courier New" w:cs="Courier New" w:hint="default"/>
+      </w:rPr>
+    </w:lvl>
+    <w:lvl w:ilvl="2" w:tplc="04090005" w:tentative="1">
+      <w:start w:val="1"/>
+      <w:numFmt w:val="bullet"/>
+      <w:lvlText w:val=""/>
+      <w:lvlJc w:val="left"/>
+      <w:pPr>
+        <w:ind w:left="3600" w:hanging="360"/>
+      </w:pPr>
+      <w:rPr>
+        <w:rFonts w:ascii="Wingdings" w:hAnsi="Wingdings" w:hint="default"/>
+      </w:rPr>
+    </w:lvl>
+    <w:lvl w:ilvl="3" w:tplc="04090001" w:tentative="1">
+      <w:start w:val="1"/>
+      <w:numFmt w:val="bullet"/>
+      <w:lvlText w:val=""/>
+      <w:lvlJc w:val="left"/>
+      <w:pPr>
+        <w:ind w:left="4320" w:hanging="360"/>
+      </w:pPr>
+      <w:rPr>
+        <w:rFonts w:ascii="Symbol" w:hAnsi="Symbol" w:hint="default"/>
+      </w:rPr>
+    </w:lvl>
+    <w:lvl w:ilvl="4" w:tplc="04090003" w:tentative="1">
+      <w:start w:val="1"/>
+      <w:numFmt w:val="bullet"/>
+      <w:lvlText w:val="o"/>
+      <w:lvlJc w:val="left"/>
+      <w:pPr>
+        <w:ind w:left="5040" w:hanging="360"/>
+      </w:pPr>
+      <w:rPr>
+        <w:rFonts w:ascii="Courier New" w:hAnsi="Courier New" w:cs="Courier New" w:hint="default"/>
+      </w:rPr>
+    </w:lvl>
+    <w:lvl w:ilvl="5" w:tplc="04090005" w:tentative="1">
+      <w:start w:val="1"/>
+      <w:numFmt w:val="bullet"/>
+      <w:lvlText w:val=""/>
+      <w:lvlJc w:val="left"/>
+      <w:pPr>
+        <w:ind w:left="5760" w:hanging="360"/>
+      </w:pPr>
+      <w:rPr>
+        <w:rFonts w:ascii="Wingdings" w:hAnsi="Wingdings" w:hint="default"/>
+      </w:rPr>
+    </w:lvl>
+    <w:lvl w:ilvl="6" w:tplc="04090001" w:tentative="1">
+      <w:start w:val="1"/>
+      <w:numFmt w:val="bullet"/>
+      <w:lvlText w:val=""/>
+      <w:lvlJc w:val="left"/>
+      <w:pPr>
+        <w:ind w:left="6480" w:hanging="360"/>
+      </w:pPr>
+      <w:rPr>
+        <w:rFonts w:ascii="Symbol" w:hAnsi="Symbol" w:hint="default"/>
+      </w:rPr>
+    </w:lvl>
+    <w:lvl w:ilvl="7" w:tplc="04090003" w:tentative="1">
+      <w:start w:val="1"/>
+      <w:numFmt w:val="bullet"/>
+      <w:lvlText w:val="o"/>
+      <w:lvlJc w:val="left"/>
+      <w:pPr>
+        <w:ind w:left="7200" w:hanging="360"/>
+      </w:pPr>
+      <w:rPr>
+        <w:rFonts w:ascii="Courier New" w:hAnsi="Courier New" w:cs="Courier New" w:hint="default"/>
+      </w:rPr>
+    </w:lvl>
+    <w:lvl w:ilvl="8" w:tplc="04090005" w:tentative="1">
+      <w:start w:val="1"/>
+      <w:numFmt w:val="bullet"/>
+      <w:lvlText w:val=""/>
+      <w:lvlJc w:val="left"/>
+      <w:pPr>
+        <w:ind w:left="7920" w:hanging="360"/>
+      </w:pPr>
+      <w:rPr>
+        <w:rFonts w:ascii="Wingdings" w:hAnsi="Wingdings" w:hint="default"/>
+      </w:rPr>
     </w:lvl>
   </w:abstractNum>
   <w:num w:numId="1">
@@ -5747,6 +6376,15 @@
   </w:num>
   <w:num w:numId="10">
     <w:abstractNumId w:val="1"/>
+  </w:num>
+  <w:num w:numId="11">
+    <w:abstractNumId w:val="3"/>
+  </w:num>
+  <w:num w:numId="12">
+    <w:abstractNumId w:val="4"/>
+  </w:num>
+  <w:num w:numId="13">
+    <w:abstractNumId w:val="2"/>
   </w:num>
 </w:numbering>
 </file>

</xml_diff>